<commit_message>
En route to write model results
</commit_message>
<xml_diff>
--- a/data/tomas-tribuna/Tomas de tribuna en San Lázaro.docx
+++ b/data/tomas-tribuna/Tomas de tribuna en San Lázaro.docx
@@ -313,9 +313,18 @@
       <w:r>
         <w:rPr>
           <w:rFonts w:eastAsia="Times New Roman"/>
-          <w:lang w:val="es-MX" w:eastAsia="es-MX"/>
-        </w:rPr>
-        <w:t xml:space="preserve">EMM: nota sugiere que muchos perredistas se echaron para atrás cuando Layda intenta quedarse arriba — SHCP parece haberles intercambiado fondos para el DF a cambio de permitir el voto de reducor el subsidio a la gasolina. </w:t>
+          <w:b/>
+          <w:bCs/>
+          <w:lang w:val="es-MX" w:eastAsia="es-MX"/>
+        </w:rPr>
+        <w:t>EMM</w:t>
+      </w:r>
+      <w:r>
+        <w:rPr>
+          <w:rFonts w:eastAsia="Times New Roman"/>
+          <w:lang w:val="es-MX" w:eastAsia="es-MX"/>
+        </w:rPr>
+        <w:t xml:space="preserve">: nota sugiere que muchos perredistas se echaron para atrás cuando Layda intenta quedarse arriba — SHCP parece haberles intercambiado fondos para el DF a cambio de permitir el voto de reducor el subsidio a la gasolina. </w:t>
       </w:r>
     </w:p>
     <w:p>
@@ -373,25 +382,51 @@
       <w:hyperlink r:id="rId8">
         <w:r>
           <w:rPr>
+            <w:rStyle w:val="VisitedInternetLink"/>
+          </w:rPr>
+          <w:t>http://www3.diputados.gob.mx/index.php/camara/005_comunicacion/b_agencia_de_noticias/004_2008/004_abril/10_10/3745_inicio_el_fap_la_resistencia_civil_pacifica_garza_estamos_organizados_chanona_posible_sede_alterna_castano_se_cancela_la_democracia_gamboa</w:t>
+        </w:r>
+      </w:hyperlink>
+    </w:p>
+    <w:p>
+      <w:pPr>
+        <w:pStyle w:val="Normal"/>
+        <w:rPr/>
+      </w:pPr>
+      <w:hyperlink r:id="rId9">
+        <w:r>
+          <w:rPr>
             <w:rStyle w:val="InternetLink"/>
           </w:rPr>
-          <w:t>http://www3.diputados.gob.mx/index.php/camara/005_comunicacion/b_agencia_de_noticias/004_2008/004_abril/10_10/3745_inicio_el_fap_la_resistencia_civil_pacifica_garza_estamos_organizados_chanona_posible_sede_alterna_castano_se_cancela_la_democracia_gamboa</w:t>
-        </w:r>
-      </w:hyperlink>
-    </w:p>
-    <w:p>
-      <w:pPr>
-        <w:pStyle w:val="Normal"/>
-        <w:rPr/>
-      </w:pPr>
-      <w:hyperlink r:id="rId9">
-        <w:r>
-          <w:rPr>
-            <w:rStyle w:val="InternetLink"/>
-          </w:rPr>
           <w:t>https://www.dof.gob.mx/nota_detalle_popup.php?codigo=5068156</w:t>
         </w:r>
       </w:hyperlink>
+    </w:p>
+    <w:p>
+      <w:pPr>
+        <w:pStyle w:val="Normal"/>
+        <w:rPr/>
+      </w:pPr>
+      <w:r>
+        <w:rPr>
+          <w:b/>
+          <w:bCs/>
+        </w:rPr>
+        <w:t>EMM</w:t>
+      </w:r>
+      <w:r>
+        <w:rPr/>
+        <w:t xml:space="preserve">: en este caso sí consiguieron posponer la sesión. PAN y PRI rumoraban que se reunirían en sede alterna. </w:t>
+      </w:r>
+    </w:p>
+    <w:p>
+      <w:pPr>
+        <w:pStyle w:val="Normal"/>
+        <w:rPr/>
+      </w:pPr>
+      <w:r>
+        <w:rPr/>
+      </w:r>
     </w:p>
     <w:p>
       <w:pPr>
@@ -604,7 +639,7 @@
       <w:hyperlink r:id="rId12">
         <w:r>
           <w:rPr>
-            <w:rStyle w:val="InternetLink"/>
+            <w:rStyle w:val="VisitedInternetLink"/>
           </w:rPr>
           <w:t>https://fotos.eluniversal.com.mx/coleccion/muestra_fotogaleria.html?idgal=16498</w:t>
         </w:r>

</xml_diff>